<commit_message>
subida de los comentarios
</commit_message>
<xml_diff>
--- a/Comentarios.docx
+++ b/Comentarios.docx
@@ -10,6 +10,7 @@
           <w:numId w:val="1"/>
         </w:numPr>
       </w:pPr>
+      <w:bookmarkStart w:id="0" w:name="_GoBack"/>
       <w:r>
         <w:t>En el archivo Index. Html sume SEO con siguientes caracteristicas:</w:t>
       </w:r>
@@ -43,10 +44,7 @@
         </w:numPr>
       </w:pPr>
       <w:r>
-        <w:t xml:space="preserve">En el archivo Nosotros.html </w:t>
-      </w:r>
-      <w:r>
-        <w:t>sume SEO con siguientes caracteristicas:</w:t>
+        <w:t>En el archivo Nosotros.html sume SEO con siguientes caracteristicas:</w:t>
       </w:r>
     </w:p>
     <w:p>
@@ -59,10 +57,7 @@
     </w:p>
     <w:p>
       <w:r>
-        <w:t>Keywords</w:t>
-      </w:r>
-      <w:r>
-        <w:t xml:space="preserve">: </w:t>
+        <w:t xml:space="preserve">Keywords: </w:t>
       </w:r>
       <w:r>
         <w:t>agencia de viajes, informacion, mision, vision, fundacion.</w:t>
@@ -78,13 +73,7 @@
         </w:numPr>
       </w:pPr>
       <w:r>
-        <w:t xml:space="preserve">En el archivo Paquetes.html sume SEO con </w:t>
-      </w:r>
-      <w:r>
-        <w:t>siguientes caracteristicas</w:t>
-      </w:r>
-      <w:r>
-        <w:t>:</w:t>
+        <w:t>En el archivo Paquetes.html sume SEO con siguientes caracteristicas:</w:t>
       </w:r>
     </w:p>
     <w:p>
@@ -113,10 +102,7 @@
         </w:numPr>
       </w:pPr>
       <w:r>
-        <w:t xml:space="preserve">En el archivo Feedbacks.html sume SEO </w:t>
-      </w:r>
-      <w:r>
-        <w:t>con siguientes caracteristicas:</w:t>
+        <w:t>En el archivo Feedbacks.html sume SEO con siguientes caracteristicas:</w:t>
       </w:r>
     </w:p>
     <w:p>
@@ -145,21 +131,12 @@
         </w:numPr>
       </w:pPr>
       <w:r>
-        <w:t xml:space="preserve">En el archivo </w:t>
-      </w:r>
-      <w:r>
-        <w:t>Contacto</w:t>
-      </w:r>
-      <w:r>
-        <w:t>.html sume SEO con siguientes caracteristicas:</w:t>
-      </w:r>
-    </w:p>
-    <w:p>
-      <w:r>
-        <w:t>Descripcion</w:t>
-      </w:r>
-      <w:r>
-        <w:t xml:space="preserve">: </w:t>
+        <w:t>En el archivo Contacto.html sume SEO con siguientes caracteristicas:</w:t>
+      </w:r>
+    </w:p>
+    <w:p>
+      <w:r>
+        <w:t xml:space="preserve">Descripcion: </w:t>
       </w:r>
       <w:r>
         <w:t>en este seccion nos puede dejar sus datos o cpntactarnos directamente, tambien encontarara aca el mapa con la direccion.</w:t>
@@ -173,10 +150,7 @@
         <w:t>agencia de viajes, telefono, contacto, correo, direccion.</w:t>
       </w:r>
     </w:p>
-    <w:p>
-      <w:bookmarkStart w:id="0" w:name="_GoBack"/>
-      <w:bookmarkEnd w:id="0"/>
-    </w:p>
+    <w:p/>
     <w:p/>
     <w:p>
       <w:pPr>
@@ -202,6 +176,7 @@
         </w:rPr>
       </w:pPr>
     </w:p>
+    <w:bookmarkEnd w:id="0"/>
     <w:p/>
     <w:sectPr>
       <w:pgSz w:w="11906" w:h="16838"/>
@@ -983,6 +958,7 @@
   <w:style w:type="character" w:default="1" w:styleId="a0">
     <w:name w:val="Default Paragraph Font"/>
     <w:uiPriority w:val="1"/>
+    <w:semiHidden/>
     <w:unhideWhenUsed/>
   </w:style>
   <w:style w:type="table" w:default="1" w:styleId="a1">

</xml_diff>